<commit_message>
proposal for UCI data
</commit_message>
<xml_diff>
--- a/UCI_MUST/proposal.docx
+++ b/UCI_MUST/proposal.docx
@@ -21,6 +21,11 @@
     </w:p>
     <w:p>
       <w:pPr>
+        <w:pStyle w:val="ListParagraph"/>
+        <w:numPr>
+          <w:ilvl w:val="0"/>
+          <w:numId w:val="2"/>
+        </w:numPr>
         <w:rPr>
           <w:sz w:val="24"/>
           <w:szCs w:val="24"/>
@@ -52,47 +57,414 @@
           <w:lang w:val="en-US"/>
         </w:rPr>
         <w:br/>
-        <w:t>Taxonomy:</w:t>
-      </w:r>
-      <w:r>
-        <w:rPr>
-          <w:sz w:val="24"/>
-          <w:szCs w:val="24"/>
-          <w:lang w:val="en-US"/>
+      </w:r>
+      <w:r>
+        <w:rPr>
+          <w:rFonts w:cstheme="minorHAnsi"/>
+          <w:sz w:val="24"/>
+          <w:szCs w:val="24"/>
+          <w:lang w:val="en-US"/>
+        </w:rPr>
+        <w:t>Procrastination is widespread a</w:t>
+      </w:r>
+      <w:proofErr w:type="spellStart"/>
+      <w:r>
+        <w:rPr>
+          <w:rFonts w:cstheme="minorHAnsi"/>
+          <w:sz w:val="24"/>
+          <w:szCs w:val="24"/>
+        </w:rPr>
+        <w:t>ffecting</w:t>
+      </w:r>
+      <w:proofErr w:type="spellEnd"/>
+      <w:r>
+        <w:rPr>
+          <w:rFonts w:cstheme="minorHAnsi"/>
+          <w:sz w:val="24"/>
+          <w:szCs w:val="24"/>
+        </w:rPr>
+        <w:t xml:space="preserve"> some 80% of students and 20% of adults (Steel, 2007).</w:t>
+      </w:r>
+      <w:r>
+        <w:rPr>
+          <w:rFonts w:cstheme="minorHAnsi"/>
+          <w:sz w:val="24"/>
+          <w:szCs w:val="24"/>
+          <w:lang w:val="en-US"/>
+        </w:rPr>
+        <w:t xml:space="preserve"> </w:t>
+      </w:r>
+      <w:r>
+        <w:rPr>
+          <w:rFonts w:cstheme="minorHAnsi"/>
+          <w:sz w:val="24"/>
+          <w:szCs w:val="24"/>
+        </w:rPr>
+        <w:t>Many suffer effects on their health (Sirois, 2007) and finances</w:t>
+      </w:r>
+      <w:r>
+        <w:rPr>
+          <w:rFonts w:cstheme="minorHAnsi"/>
+          <w:sz w:val="24"/>
+          <w:szCs w:val="24"/>
         </w:rPr>
         <w:br/>
-        <w:t>Are there many types in reality?</w:t>
-      </w:r>
-      <w:r>
-        <w:rPr>
-          <w:sz w:val="24"/>
-          <w:szCs w:val="24"/>
-          <w:lang w:val="en-US"/>
+        <w:t>(</w:t>
+      </w:r>
+      <w:proofErr w:type="spellStart"/>
+      <w:r>
+        <w:rPr>
+          <w:rFonts w:cstheme="minorHAnsi"/>
+          <w:sz w:val="24"/>
+          <w:szCs w:val="24"/>
+        </w:rPr>
+        <w:t>O’Donoghue</w:t>
+      </w:r>
+      <w:proofErr w:type="spellEnd"/>
+      <w:r>
+        <w:rPr>
+          <w:rFonts w:cstheme="minorHAnsi"/>
+          <w:sz w:val="24"/>
+          <w:szCs w:val="24"/>
+        </w:rPr>
+        <w:t xml:space="preserve"> &amp; Rabin, 1998), and most procrastinators wish</w:t>
+      </w:r>
+      <w:r>
+        <w:rPr>
+          <w:rFonts w:cstheme="minorHAnsi"/>
+          <w:sz w:val="24"/>
+          <w:szCs w:val="24"/>
+          <w:lang w:val="en-US"/>
+        </w:rPr>
+        <w:t xml:space="preserve"> </w:t>
+      </w:r>
+      <w:r>
+        <w:rPr>
+          <w:rFonts w:cstheme="minorHAnsi"/>
+          <w:sz w:val="24"/>
+          <w:szCs w:val="24"/>
+        </w:rPr>
+        <w:t>to reduce it (O’Brien, 2002).</w:t>
+      </w:r>
+      <w:r>
+        <w:rPr>
+          <w:rFonts w:cstheme="minorHAnsi"/>
+          <w:sz w:val="24"/>
+          <w:szCs w:val="24"/>
+          <w:lang w:val="en-US"/>
+        </w:rPr>
+        <w:t xml:space="preserve"> </w:t>
+      </w:r>
+      <w:r>
+        <w:rPr>
+          <w:rFonts w:cstheme="minorHAnsi"/>
+          <w:sz w:val="24"/>
+          <w:szCs w:val="24"/>
+        </w:rPr>
+        <w:t>There is no single agreed definition of procrastination,</w:t>
+      </w:r>
+      <w:r>
+        <w:rPr>
+          <w:rFonts w:cstheme="minorHAnsi"/>
+          <w:sz w:val="24"/>
+          <w:szCs w:val="24"/>
+          <w:lang w:val="en-US"/>
+        </w:rPr>
+        <w:t xml:space="preserve"> </w:t>
+      </w:r>
+      <w:r>
+        <w:rPr>
+          <w:rFonts w:cstheme="minorHAnsi"/>
+          <w:sz w:val="24"/>
+          <w:szCs w:val="24"/>
+        </w:rPr>
+        <w:t>but the myriad procrastination questionnaires include at least</w:t>
+      </w:r>
+      <w:r>
+        <w:rPr>
+          <w:rFonts w:cstheme="minorHAnsi"/>
+          <w:sz w:val="24"/>
+          <w:szCs w:val="24"/>
+          <w:lang w:val="en-US"/>
+        </w:rPr>
+        <w:t xml:space="preserve"> </w:t>
+      </w:r>
+      <w:r>
+        <w:rPr>
+          <w:rFonts w:cstheme="minorHAnsi"/>
+          <w:sz w:val="24"/>
+          <w:szCs w:val="24"/>
+        </w:rPr>
+        <w:t>some of the following factors: delay of actions and work, unnecessary or unreasonable delays, delaying in spite of intending differently, irrationality in the sense of failing to maximise utility, suffering consequences like missing deadlines</w:t>
+      </w:r>
+      <w:r>
+        <w:rPr>
+          <w:rFonts w:cstheme="minorHAnsi"/>
+          <w:sz w:val="24"/>
+          <w:szCs w:val="24"/>
+          <w:lang w:val="en-US"/>
+        </w:rPr>
+        <w:t xml:space="preserve"> </w:t>
+      </w:r>
+      <w:r>
+        <w:rPr>
+          <w:rFonts w:cstheme="minorHAnsi"/>
+          <w:sz w:val="24"/>
+          <w:szCs w:val="24"/>
+        </w:rPr>
+        <w:t xml:space="preserve">or stress due to </w:t>
+      </w:r>
+      <w:proofErr w:type="spellStart"/>
+      <w:r>
+        <w:rPr>
+          <w:rFonts w:cstheme="minorHAnsi"/>
+          <w:sz w:val="24"/>
+          <w:szCs w:val="24"/>
+        </w:rPr>
+        <w:t>rushin</w:t>
+      </w:r>
+      <w:proofErr w:type="spellEnd"/>
+      <w:r>
+        <w:rPr>
+          <w:rFonts w:cstheme="minorHAnsi"/>
+          <w:sz w:val="24"/>
+          <w:szCs w:val="24"/>
+          <w:lang w:val="en-US"/>
+        </w:rPr>
+        <w:t>g</w:t>
+      </w:r>
+      <w:r>
+        <w:rPr>
+          <w:rFonts w:cstheme="minorHAnsi"/>
+          <w:sz w:val="24"/>
+          <w:szCs w:val="24"/>
+          <w:lang w:val="en-US"/>
+        </w:rPr>
+        <w:t xml:space="preserve">. Similarly, </w:t>
+      </w:r>
+      <w:r>
+        <w:rPr>
+          <w:rFonts w:cstheme="minorHAnsi"/>
+          <w:sz w:val="24"/>
+          <w:szCs w:val="24"/>
+          <w:lang w:val="en-US"/>
+        </w:rPr>
+        <w:t xml:space="preserve">a search for mechanisms of procrastination reveals a variety of personality trait correlates like lack of conscientiousness facets such as self-control, achievement motivation, discipline </w:t>
+      </w:r>
+      <w:proofErr w:type="spellStart"/>
+      <w:r>
+        <w:rPr>
+          <w:rFonts w:cstheme="minorHAnsi"/>
+          <w:sz w:val="24"/>
+          <w:szCs w:val="24"/>
+          <w:lang w:val="en-US"/>
+        </w:rPr>
+        <w:t>etc</w:t>
+      </w:r>
+      <w:proofErr w:type="spellEnd"/>
+      <w:r>
+        <w:rPr>
+          <w:rFonts w:cstheme="minorHAnsi"/>
+          <w:sz w:val="24"/>
+          <w:szCs w:val="24"/>
+          <w:lang w:val="en-US"/>
+        </w:rPr>
+        <w:t xml:space="preserve"> and neuroticism facets such as impulsiveness, fear of failure low self-esteem etc. In a similar vein, </w:t>
+      </w:r>
+      <w:r>
+        <w:rPr>
+          <w:rFonts w:cstheme="minorHAnsi"/>
+          <w:sz w:val="24"/>
+          <w:szCs w:val="24"/>
+          <w:lang w:val="en-US"/>
+        </w:rPr>
+        <w:t xml:space="preserve">people procrastinate in tasks with a diverse structures and </w:t>
+      </w:r>
+      <w:r>
+        <w:rPr>
+          <w:rFonts w:cstheme="minorHAnsi"/>
+          <w:sz w:val="24"/>
+          <w:szCs w:val="24"/>
+          <w:lang w:val="en-US"/>
+        </w:rPr>
+        <w:t xml:space="preserve">characteristics: </w:t>
+      </w:r>
+      <w:r>
+        <w:rPr>
+          <w:rFonts w:cstheme="minorHAnsi"/>
+          <w:sz w:val="24"/>
+          <w:szCs w:val="24"/>
+        </w:rPr>
+        <w:t>when rewards for work are delivered immediately or after a</w:t>
+      </w:r>
+      <w:r>
+        <w:rPr>
+          <w:rFonts w:cstheme="minorHAnsi"/>
+          <w:sz w:val="24"/>
+          <w:szCs w:val="24"/>
         </w:rPr>
         <w:br/>
-        <w:t xml:space="preserve">Work with </w:t>
-      </w:r>
-      <w:proofErr w:type="spellStart"/>
-      <w:r>
-        <w:rPr>
-          <w:sz w:val="24"/>
-          <w:szCs w:val="24"/>
-          <w:lang w:val="en-US"/>
-        </w:rPr>
-        <w:t>Peipei’s</w:t>
-      </w:r>
-      <w:proofErr w:type="spellEnd"/>
-      <w:r>
-        <w:rPr>
-          <w:sz w:val="24"/>
-          <w:szCs w:val="24"/>
-          <w:lang w:val="en-US"/>
-        </w:rPr>
-        <w:t xml:space="preserve"> data</w:t>
+        <w:t>delay tasks with and without deadlines, in the presence or absence</w:t>
+      </w:r>
+      <w:r>
+        <w:rPr>
+          <w:rFonts w:cstheme="minorHAnsi"/>
+          <w:sz w:val="24"/>
+          <w:szCs w:val="24"/>
+          <w:lang w:val="en-US"/>
+        </w:rPr>
+        <w:t xml:space="preserve"> </w:t>
+      </w:r>
+      <w:r>
+        <w:rPr>
+          <w:rFonts w:cstheme="minorHAnsi"/>
+          <w:sz w:val="24"/>
+          <w:szCs w:val="24"/>
+        </w:rPr>
+        <w:t>of uncertainty about aspects of the task like reward or effort</w:t>
+      </w:r>
+      <w:r>
+        <w:rPr>
+          <w:rFonts w:cstheme="minorHAnsi"/>
+          <w:sz w:val="24"/>
+          <w:szCs w:val="24"/>
+          <w:lang w:val="en-US"/>
+        </w:rPr>
+        <w:t xml:space="preserve"> </w:t>
+      </w:r>
+      <w:r>
+        <w:rPr>
+          <w:rFonts w:cstheme="minorHAnsi"/>
+          <w:sz w:val="24"/>
+          <w:szCs w:val="24"/>
+        </w:rPr>
+        <w:t>timing or magnitude</w:t>
+      </w:r>
+      <w:r>
+        <w:rPr>
+          <w:rFonts w:cstheme="minorHAnsi"/>
+          <w:sz w:val="24"/>
+          <w:szCs w:val="24"/>
+          <w:lang w:val="en-US"/>
+        </w:rPr>
+        <w:t>,</w:t>
+      </w:r>
+      <w:r>
+        <w:rPr>
+          <w:rFonts w:cstheme="minorHAnsi"/>
+          <w:sz w:val="24"/>
+          <w:szCs w:val="24"/>
+        </w:rPr>
+        <w:t xml:space="preserve"> and typically tasks that</w:t>
+      </w:r>
+      <w:r>
+        <w:rPr>
+          <w:rFonts w:cstheme="minorHAnsi"/>
+          <w:sz w:val="24"/>
+          <w:szCs w:val="24"/>
+          <w:lang w:val="en-US"/>
+        </w:rPr>
+        <w:t xml:space="preserve"> </w:t>
+      </w:r>
+      <w:r>
+        <w:rPr>
+          <w:rFonts w:cstheme="minorHAnsi"/>
+          <w:sz w:val="24"/>
+          <w:szCs w:val="24"/>
+        </w:rPr>
+        <w:t>are considered aversive, stressful or boring</w:t>
+      </w:r>
+      <w:r>
+        <w:rPr>
+          <w:rFonts w:cstheme="minorHAnsi"/>
+          <w:sz w:val="24"/>
+          <w:szCs w:val="24"/>
+          <w:lang w:val="en-US"/>
+        </w:rPr>
+        <w:t>.</w:t>
+      </w:r>
+      <w:r>
+        <w:rPr>
+          <w:rFonts w:cstheme="minorHAnsi"/>
+          <w:sz w:val="24"/>
+          <w:szCs w:val="24"/>
+          <w:lang w:val="en-US"/>
+        </w:rPr>
+        <w:br/>
       </w:r>
     </w:p>
     <w:p>
       <w:pPr>
+        <w:pStyle w:val="ListParagraph"/>
+        <w:numPr>
+          <w:ilvl w:val="0"/>
+          <w:numId w:val="2"/>
+        </w:numPr>
+        <w:rPr>
+          <w:sz w:val="24"/>
+          <w:szCs w:val="24"/>
+          <w:lang w:val="en-US"/>
+        </w:rPr>
+      </w:pPr>
+      <w:r>
+        <w:rPr>
+          <w:sz w:val="24"/>
+          <w:szCs w:val="24"/>
+          <w:lang w:val="en-US"/>
+        </w:rPr>
+        <w:t>Taxonomy:</w:t>
+      </w:r>
+      <w:r>
+        <w:rPr>
+          <w:sz w:val="24"/>
+          <w:szCs w:val="24"/>
+          <w:lang w:val="en-US"/>
+        </w:rPr>
+        <w:br/>
+      </w:r>
+      <w:r>
+        <w:rPr>
+          <w:sz w:val="24"/>
+          <w:szCs w:val="24"/>
+          <w:lang w:val="en-US"/>
+        </w:rPr>
+        <w:br/>
+      </w:r>
+    </w:p>
+    <w:p>
+      <w:pPr>
+        <w:pStyle w:val="ListParagraph"/>
+        <w:numPr>
+          <w:ilvl w:val="0"/>
+          <w:numId w:val="2"/>
+        </w:numPr>
+        <w:rPr>
+          <w:sz w:val="24"/>
+          <w:szCs w:val="24"/>
+          <w:lang w:val="en-US"/>
+        </w:rPr>
+      </w:pPr>
+      <w:r>
+        <w:rPr>
+          <w:sz w:val="24"/>
+          <w:szCs w:val="24"/>
+          <w:lang w:val="en-US"/>
+        </w:rPr>
+        <w:t>Evidence:</w:t>
+      </w:r>
+      <w:bookmarkStart w:id="0" w:name="_GoBack"/>
+      <w:bookmarkEnd w:id="0"/>
+      <w:r>
+        <w:rPr>
+          <w:sz w:val="24"/>
+          <w:szCs w:val="24"/>
+          <w:lang w:val="en-US"/>
+        </w:rPr>
+        <w:br/>
+      </w:r>
+    </w:p>
+    <w:p>
+      <w:pPr>
         <w:rPr>
           <w:sz w:val="28"/>
           <w:szCs w:val="28"/>
@@ -113,7 +485,23 @@
           <w:szCs w:val="28"/>
           <w:lang w:val="en-US"/>
         </w:rPr>
-        <w:t xml:space="preserve"> and hypothesis</w:t>
+        <w:t xml:space="preserve"> and hypothes</w:t>
+      </w:r>
+      <w:r>
+        <w:rPr>
+          <w:sz w:val="28"/>
+          <w:szCs w:val="28"/>
+          <w:lang w:val="en-US"/>
+        </w:rPr>
+        <w:t>e</w:t>
+      </w:r>
+      <w:r>
+        <w:rPr>
+          <w:sz w:val="28"/>
+          <w:szCs w:val="28"/>
+          <w:lang w:val="en-US"/>
+        </w:rPr>
+        <w:t>s</w:t>
       </w:r>
     </w:p>
     <w:p>
@@ -143,6 +531,14 @@
           <w:szCs w:val="24"/>
           <w:lang w:val="en-US"/>
         </w:rPr>
+        <w:t xml:space="preserve"> </w:t>
+      </w:r>
+      <w:r>
+        <w:rPr>
+          <w:sz w:val="24"/>
+          <w:szCs w:val="24"/>
+          <w:lang w:val="en-US"/>
+        </w:rPr>
         <w:br/>
       </w:r>
       <w:r>
@@ -167,7 +563,127 @@
           <w:szCs w:val="24"/>
           <w:lang w:val="en-US"/>
         </w:rPr>
-        <w:t xml:space="preserve">-MUST project is especially relevant for the goals of this project. </w:t>
+        <w:t xml:space="preserve">-MUST project is especially relevant </w:t>
+      </w:r>
+      <w:r>
+        <w:rPr>
+          <w:sz w:val="24"/>
+          <w:szCs w:val="24"/>
+          <w:lang w:val="en-US"/>
+        </w:rPr>
+        <w:t>to</w:t>
+      </w:r>
+      <w:r>
+        <w:rPr>
+          <w:sz w:val="24"/>
+          <w:szCs w:val="24"/>
+          <w:lang w:val="en-US"/>
+        </w:rPr>
+        <w:t xml:space="preserve"> the goals of this project.</w:t>
+      </w:r>
+      <w:r>
+        <w:rPr>
+          <w:sz w:val="24"/>
+          <w:szCs w:val="24"/>
+          <w:lang w:val="en-US"/>
+        </w:rPr>
+        <w:t xml:space="preserve"> Information about </w:t>
+      </w:r>
+      <w:r>
+        <w:rPr>
+          <w:sz w:val="24"/>
+          <w:szCs w:val="24"/>
+          <w:lang w:val="en-US"/>
+        </w:rPr>
+        <w:t xml:space="preserve">when student access course-related material, when they work on and submit their assignments coupled with information about course context </w:t>
+      </w:r>
+      <w:r>
+        <w:rPr>
+          <w:sz w:val="24"/>
+          <w:szCs w:val="24"/>
+          <w:lang w:val="en-US"/>
+        </w:rPr>
+        <w:t>like the deadlines and time available for each assignment</w:t>
+      </w:r>
+      <w:r>
+        <w:rPr>
+          <w:sz w:val="24"/>
+          <w:szCs w:val="24"/>
+          <w:lang w:val="en-US"/>
+        </w:rPr>
+        <w:t xml:space="preserve"> </w:t>
+      </w:r>
+      <w:r>
+        <w:rPr>
+          <w:sz w:val="24"/>
+          <w:szCs w:val="24"/>
+          <w:lang w:val="en-US"/>
+        </w:rPr>
+        <w:t xml:space="preserve">can </w:t>
+      </w:r>
+      <w:r>
+        <w:rPr>
+          <w:sz w:val="24"/>
+          <w:szCs w:val="24"/>
+          <w:lang w:val="en-US"/>
+        </w:rPr>
+        <w:t>together</w:t>
+      </w:r>
+      <w:r>
+        <w:rPr>
+          <w:sz w:val="24"/>
+          <w:szCs w:val="24"/>
+          <w:lang w:val="en-US"/>
+        </w:rPr>
+        <w:t xml:space="preserve"> inform how </w:t>
+      </w:r>
+      <w:r>
+        <w:rPr>
+          <w:sz w:val="24"/>
+          <w:szCs w:val="24"/>
+          <w:lang w:val="en-US"/>
+        </w:rPr>
+        <w:t>students</w:t>
+      </w:r>
+      <w:r>
+        <w:rPr>
+          <w:sz w:val="24"/>
+          <w:szCs w:val="24"/>
+          <w:lang w:val="en-US"/>
+        </w:rPr>
+        <w:t xml:space="preserve"> distribute their efforts </w:t>
+      </w:r>
+      <w:r>
+        <w:rPr>
+          <w:sz w:val="24"/>
+          <w:szCs w:val="24"/>
+          <w:lang w:val="en-US"/>
+        </w:rPr>
+        <w:t xml:space="preserve">in time towards a deadline. </w:t>
+      </w:r>
+      <w:r>
+        <w:rPr>
+          <w:sz w:val="24"/>
+          <w:szCs w:val="24"/>
+          <w:lang w:val="en-US"/>
+        </w:rPr>
+        <w:t xml:space="preserve">Hence, </w:t>
+      </w:r>
+      <w:r>
+        <w:rPr>
+          <w:sz w:val="24"/>
+          <w:szCs w:val="24"/>
+          <w:lang w:val="en-US"/>
+        </w:rPr>
+        <w:t xml:space="preserve">data from chemistry and biology courses CHM …, CHM …, BIO …  </w:t>
+      </w:r>
+      <w:r>
+        <w:rPr>
+          <w:sz w:val="24"/>
+          <w:szCs w:val="24"/>
+          <w:lang w:val="en-US"/>
+        </w:rPr>
+        <w:t xml:space="preserve">where clicks have been annotated and information about course deadlines is present is of specific interest to us in terms of modelling. </w:t>
       </w:r>
       <w:r>
         <w:rPr>
@@ -197,7 +713,257 @@
           <w:szCs w:val="24"/>
           <w:lang w:val="en-US"/>
         </w:rPr>
-        <w:t>What do I want to do with the data?</w:t>
+        <w:t>What do I want to do with it?</w:t>
+      </w:r>
+      <w:r>
+        <w:rPr>
+          <w:sz w:val="24"/>
+          <w:szCs w:val="24"/>
+          <w:lang w:val="en-US"/>
+        </w:rPr>
+        <w:t xml:space="preserve"> Research questions?</w:t>
+      </w:r>
+      <w:r>
+        <w:rPr>
+          <w:sz w:val="24"/>
+          <w:szCs w:val="24"/>
+          <w:lang w:val="en-US"/>
+        </w:rPr>
+        <w:br/>
+        <w:t xml:space="preserve">As a first step, we </w:t>
+      </w:r>
+      <w:r>
+        <w:rPr>
+          <w:sz w:val="24"/>
+          <w:szCs w:val="24"/>
+          <w:lang w:val="en-US"/>
+        </w:rPr>
+        <w:t xml:space="preserve">propose </w:t>
+      </w:r>
+      <w:r>
+        <w:rPr>
+          <w:sz w:val="24"/>
+          <w:szCs w:val="24"/>
+          <w:lang w:val="en-US"/>
+        </w:rPr>
+        <w:t xml:space="preserve">to conduct a model-agnostic analysis of </w:t>
+      </w:r>
+      <w:r>
+        <w:rPr>
+          <w:sz w:val="24"/>
+          <w:szCs w:val="24"/>
+          <w:lang w:val="en-US"/>
+        </w:rPr>
+        <w:t xml:space="preserve">how students have allocated efforts </w:t>
+      </w:r>
+      <w:r>
+        <w:rPr>
+          <w:sz w:val="24"/>
+          <w:szCs w:val="24"/>
+          <w:lang w:val="en-US"/>
+        </w:rPr>
+        <w:t>towards a task, like an assignment or a quiz</w:t>
+      </w:r>
+      <w:r>
+        <w:rPr>
+          <w:sz w:val="24"/>
+          <w:szCs w:val="24"/>
+          <w:lang w:val="en-US"/>
+        </w:rPr>
+        <w:t xml:space="preserve">. </w:t>
+      </w:r>
+      <w:r>
+        <w:rPr>
+          <w:sz w:val="24"/>
+          <w:szCs w:val="24"/>
+          <w:lang w:val="en-US"/>
+        </w:rPr>
+        <w:t xml:space="preserve">If an assignment is done online on Canvas, then </w:t>
+      </w:r>
+      <w:r>
+        <w:rPr>
+          <w:sz w:val="24"/>
+          <w:szCs w:val="24"/>
+          <w:lang w:val="en-US"/>
+        </w:rPr>
+        <w:t xml:space="preserve">it might be possible to extract </w:t>
+      </w:r>
+      <w:r>
+        <w:rPr>
+          <w:sz w:val="24"/>
+          <w:szCs w:val="24"/>
+          <w:lang w:val="en-US"/>
+        </w:rPr>
+        <w:t xml:space="preserve">when a student has worked on </w:t>
+      </w:r>
+      <w:r>
+        <w:rPr>
+          <w:sz w:val="24"/>
+          <w:szCs w:val="24"/>
+          <w:lang w:val="en-US"/>
+        </w:rPr>
+        <w:t>the assignment. Otherwise,</w:t>
+      </w:r>
+      <w:r>
+        <w:rPr>
+          <w:sz w:val="24"/>
+          <w:szCs w:val="24"/>
+          <w:lang w:val="en-US"/>
+        </w:rPr>
+        <w:t xml:space="preserve"> the click activity preceding a deadline (but after the previous deadline)</w:t>
+      </w:r>
+      <w:r>
+        <w:rPr>
+          <w:sz w:val="24"/>
+          <w:szCs w:val="24"/>
+          <w:lang w:val="en-US"/>
+        </w:rPr>
+        <w:t xml:space="preserve"> </w:t>
+      </w:r>
+      <w:r>
+        <w:rPr>
+          <w:sz w:val="24"/>
+          <w:szCs w:val="24"/>
+          <w:lang w:val="en-US"/>
+        </w:rPr>
+        <w:t xml:space="preserve">can be taken as a proxy for </w:t>
+      </w:r>
+      <w:r>
+        <w:rPr>
+          <w:sz w:val="24"/>
+          <w:szCs w:val="24"/>
+          <w:lang w:val="en-US"/>
+        </w:rPr>
+        <w:t xml:space="preserve">the amount of effort applied </w:t>
+      </w:r>
+      <w:r>
+        <w:rPr>
+          <w:sz w:val="24"/>
+          <w:szCs w:val="24"/>
+          <w:lang w:val="en-US"/>
+        </w:rPr>
+        <w:t xml:space="preserve">at a given time point </w:t>
+      </w:r>
+      <w:r>
+        <w:rPr>
+          <w:sz w:val="24"/>
+          <w:szCs w:val="24"/>
+          <w:lang w:val="en-US"/>
+        </w:rPr>
+        <w:t>towards a task. Given such time course</w:t>
+      </w:r>
+      <w:r>
+        <w:rPr>
+          <w:sz w:val="24"/>
+          <w:szCs w:val="24"/>
+          <w:lang w:val="en-US"/>
+        </w:rPr>
+        <w:t>s</w:t>
+      </w:r>
+      <w:r>
+        <w:rPr>
+          <w:sz w:val="24"/>
+          <w:szCs w:val="24"/>
+          <w:lang w:val="en-US"/>
+        </w:rPr>
+        <w:t xml:space="preserve"> of working</w:t>
+      </w:r>
+      <w:r>
+        <w:rPr>
+          <w:sz w:val="24"/>
+          <w:szCs w:val="24"/>
+          <w:lang w:val="en-US"/>
+        </w:rPr>
+        <w:t xml:space="preserve"> per person </w:t>
+      </w:r>
+      <w:r>
+        <w:rPr>
+          <w:sz w:val="24"/>
+          <w:szCs w:val="24"/>
+          <w:lang w:val="en-US"/>
+        </w:rPr>
+        <w:lastRenderedPageBreak/>
+        <w:t xml:space="preserve">per task, we can cluster them to characterize </w:t>
+      </w:r>
+      <w:r>
+        <w:rPr>
+          <w:sz w:val="24"/>
+          <w:szCs w:val="24"/>
+          <w:lang w:val="en-US"/>
+        </w:rPr>
+        <w:t>the different ways and styles of work allocation in the task. Further, since multiple trajectories are available per student</w:t>
+      </w:r>
+      <w:r>
+        <w:rPr>
+          <w:sz w:val="24"/>
+          <w:szCs w:val="24"/>
+          <w:lang w:val="en-US"/>
+        </w:rPr>
+        <w:t xml:space="preserve">, it will be possible to determine how stable or variable their behavior is in time across tasks in a course or across multiple courses. </w:t>
+      </w:r>
+      <w:r>
+        <w:rPr>
+          <w:sz w:val="24"/>
+          <w:szCs w:val="24"/>
+          <w:lang w:val="en-US"/>
+        </w:rPr>
+        <w:br/>
+      </w:r>
+      <w:r>
+        <w:rPr>
+          <w:sz w:val="24"/>
+          <w:szCs w:val="24"/>
+          <w:lang w:val="en-US"/>
+        </w:rPr>
+        <w:br/>
+      </w:r>
+      <w:r>
+        <w:rPr>
+          <w:sz w:val="24"/>
+          <w:szCs w:val="24"/>
+          <w:lang w:val="en-US"/>
+        </w:rPr>
+        <w:t xml:space="preserve">Following such a descriptive analysis of </w:t>
+      </w:r>
+      <w:r>
+        <w:rPr>
+          <w:sz w:val="24"/>
+          <w:szCs w:val="24"/>
+          <w:lang w:val="en-US"/>
+        </w:rPr>
+        <w:t xml:space="preserve">the time courses, we will turn to understand the mechanistic basis of </w:t>
+      </w:r>
+      <w:r>
+        <w:rPr>
+          <w:sz w:val="24"/>
+          <w:szCs w:val="24"/>
+          <w:lang w:val="en-US"/>
+        </w:rPr>
+        <w:t>students’ temporal</w:t>
+      </w:r>
+      <w:r>
+        <w:rPr>
+          <w:sz w:val="24"/>
+          <w:szCs w:val="24"/>
+          <w:lang w:val="en-US"/>
+        </w:rPr>
+        <w:t xml:space="preserve"> decisions through computational models</w:t>
+      </w:r>
+      <w:r>
+        <w:rPr>
+          <w:sz w:val="24"/>
+          <w:szCs w:val="24"/>
+          <w:lang w:val="en-US"/>
+        </w:rPr>
+        <w:t>.</w:t>
+      </w:r>
+      <w:r>
+        <w:rPr>
+          <w:sz w:val="24"/>
+          <w:szCs w:val="24"/>
+          <w:lang w:val="en-US"/>
+        </w:rPr>
+        <w:t xml:space="preserve"> </w:t>
       </w:r>
       <w:r>
         <w:rPr>
@@ -244,8 +1010,6 @@
           <w:lang w:val="en-US"/>
         </w:rPr>
       </w:pPr>
-      <w:bookmarkStart w:id="0" w:name="_GoBack"/>
-      <w:bookmarkEnd w:id="0"/>
     </w:p>
     <w:sectPr>
       <w:pgSz w:w="11906" w:h="16838"/>
@@ -348,8 +1112,100 @@
       </w:pPr>
     </w:lvl>
   </w:abstractNum>
+  <w:abstractNum w:abstractNumId="1" w15:restartNumberingAfterBreak="0">
+    <w:nsid w:val="75035205"/>
+    <w:multiLevelType w:val="hybridMultilevel"/>
+    <w:tmpl w:val="23387C58"/>
+    <w:lvl w:ilvl="0" w:tplc="2000000F">
+      <w:start w:val="1"/>
+      <w:numFmt w:val="decimal"/>
+      <w:lvlText w:val="%1."/>
+      <w:lvlJc w:val="left"/>
+      <w:pPr>
+        <w:ind w:left="720" w:hanging="360"/>
+      </w:pPr>
+      <w:rPr>
+        <w:rFonts w:hint="default"/>
+      </w:rPr>
+    </w:lvl>
+    <w:lvl w:ilvl="1" w:tplc="20000019" w:tentative="1">
+      <w:start w:val="1"/>
+      <w:numFmt w:val="lowerLetter"/>
+      <w:lvlText w:val="%2."/>
+      <w:lvlJc w:val="left"/>
+      <w:pPr>
+        <w:ind w:left="1440" w:hanging="360"/>
+      </w:pPr>
+    </w:lvl>
+    <w:lvl w:ilvl="2" w:tplc="2000001B" w:tentative="1">
+      <w:start w:val="1"/>
+      <w:numFmt w:val="lowerRoman"/>
+      <w:lvlText w:val="%3."/>
+      <w:lvlJc w:val="right"/>
+      <w:pPr>
+        <w:ind w:left="2160" w:hanging="180"/>
+      </w:pPr>
+    </w:lvl>
+    <w:lvl w:ilvl="3" w:tplc="2000000F" w:tentative="1">
+      <w:start w:val="1"/>
+      <w:numFmt w:val="decimal"/>
+      <w:lvlText w:val="%4."/>
+      <w:lvlJc w:val="left"/>
+      <w:pPr>
+        <w:ind w:left="2880" w:hanging="360"/>
+      </w:pPr>
+    </w:lvl>
+    <w:lvl w:ilvl="4" w:tplc="20000019" w:tentative="1">
+      <w:start w:val="1"/>
+      <w:numFmt w:val="lowerLetter"/>
+      <w:lvlText w:val="%5."/>
+      <w:lvlJc w:val="left"/>
+      <w:pPr>
+        <w:ind w:left="3600" w:hanging="360"/>
+      </w:pPr>
+    </w:lvl>
+    <w:lvl w:ilvl="5" w:tplc="2000001B" w:tentative="1">
+      <w:start w:val="1"/>
+      <w:numFmt w:val="lowerRoman"/>
+      <w:lvlText w:val="%6."/>
+      <w:lvlJc w:val="right"/>
+      <w:pPr>
+        <w:ind w:left="4320" w:hanging="180"/>
+      </w:pPr>
+    </w:lvl>
+    <w:lvl w:ilvl="6" w:tplc="2000000F" w:tentative="1">
+      <w:start w:val="1"/>
+      <w:numFmt w:val="decimal"/>
+      <w:lvlText w:val="%7."/>
+      <w:lvlJc w:val="left"/>
+      <w:pPr>
+        <w:ind w:left="5040" w:hanging="360"/>
+      </w:pPr>
+    </w:lvl>
+    <w:lvl w:ilvl="7" w:tplc="20000019" w:tentative="1">
+      <w:start w:val="1"/>
+      <w:numFmt w:val="lowerLetter"/>
+      <w:lvlText w:val="%8."/>
+      <w:lvlJc w:val="left"/>
+      <w:pPr>
+        <w:ind w:left="5760" w:hanging="360"/>
+      </w:pPr>
+    </w:lvl>
+    <w:lvl w:ilvl="8" w:tplc="2000001B" w:tentative="1">
+      <w:start w:val="1"/>
+      <w:numFmt w:val="lowerRoman"/>
+      <w:lvlText w:val="%9."/>
+      <w:lvlJc w:val="right"/>
+      <w:pPr>
+        <w:ind w:left="6480" w:hanging="180"/>
+      </w:pPr>
+    </w:lvl>
+  </w:abstractNum>
   <w:num w:numId="1">
     <w:abstractNumId w:val="0"/>
+  </w:num>
+  <w:num w:numId="2">
+    <w:abstractNumId w:val="1"/>
   </w:num>
 </w:numbering>
 </file>

</xml_diff>